<commit_message>
Opmerking toegevoegd aan fully dressed use cases Luca
</commit_message>
<xml_diff>
--- a/Product/Iteratie 1 'Uitvoeren quiz'/3. Fully-dressed en activity flow/Fully dressed Luca.docx
+++ b/Product/Iteratie 1 'Uitvoeren quiz'/3. Fully-dressed en activity flow/Fully dressed Luca.docx
@@ -114,17 +114,8 @@
                 <w:rFonts w:ascii="Verdana" w:hAnsi="Verdana"/>
                 <w:b/>
               </w:rPr>
-              <w:t xml:space="preserve">Stakeholders and </w:t>
-            </w:r>
-            <w:proofErr w:type="spellStart"/>
-            <w:r>
-              <w:rPr>
-                <w:rFonts w:ascii="Verdana" w:hAnsi="Verdana"/>
-                <w:b/>
-              </w:rPr>
-              <w:t>Interests</w:t>
-            </w:r>
-            <w:proofErr w:type="spellEnd"/>
+              <w:t>Stakeholders and Interests</w:t>
+            </w:r>
             <w:r>
               <w:rPr>
                 <w:rFonts w:ascii="Verdana" w:hAnsi="Verdana"/>
@@ -163,14 +154,12 @@
                 <w:b/>
               </w:rPr>
             </w:pPr>
-            <w:proofErr w:type="spellStart"/>
             <w:r>
               <w:rPr>
                 <w:rFonts w:ascii="Verdana" w:hAnsi="Verdana"/>
               </w:rPr>
               <w:t>Odinido</w:t>
             </w:r>
-            <w:proofErr w:type="spellEnd"/>
           </w:p>
         </w:tc>
       </w:tr>
@@ -196,23 +185,7 @@
                 <w:rFonts w:ascii="Verdana" w:hAnsi="Verdana"/>
                 <w:b/>
               </w:rPr>
-              <w:t xml:space="preserve">Brief </w:t>
-            </w:r>
-            <w:proofErr w:type="spellStart"/>
-            <w:r>
-              <w:rPr>
-                <w:rFonts w:ascii="Verdana" w:hAnsi="Verdana"/>
-                <w:b/>
-              </w:rPr>
-              <w:t>description</w:t>
-            </w:r>
-            <w:proofErr w:type="spellEnd"/>
-            <w:r>
-              <w:rPr>
-                <w:rFonts w:ascii="Verdana" w:hAnsi="Verdana"/>
-                <w:b/>
-              </w:rPr>
-              <w:t>:</w:t>
+              <w:t>Brief description:</w:t>
             </w:r>
           </w:p>
           <w:p>
@@ -225,35 +198,19 @@
                 <w:rFonts w:ascii="Arial" w:hAnsi="Arial" w:cs="Arial"/>
                 <w:color w:val="000000"/>
               </w:rPr>
-              <w:t xml:space="preserve">Voor het maken van lokalen zodat </w:t>
-            </w:r>
-            <w:proofErr w:type="spellStart"/>
+              <w:t xml:space="preserve">Voor het maken van lokalen zodat Odinido gebruikt kan worden moet de docent zich eerst registreren. De docent vult zijn/haar naam, wachtwoord en werklocatie (schoolnaam) in. Het account kan het gratis basisaccount zijn of het betaalde premium account. Het bedrag van een premiumaccount is €49,99 per jaar en dit kan betaald worden met een creditcard die gevalideerd wordt. </w:t>
+            </w:r>
+          </w:p>
+          <w:p>
+            <w:pPr>
+              <w:pStyle w:val="Normaalweb"/>
+              <w:spacing w:before="0" w:beforeAutospacing="0" w:after="0" w:afterAutospacing="0"/>
+            </w:pPr>
             <w:r>
               <w:rPr>
                 <w:rFonts w:ascii="Arial" w:hAnsi="Arial" w:cs="Arial"/>
                 <w:color w:val="000000"/>
               </w:rPr>
-              <w:t>Odinido</w:t>
-            </w:r>
-            <w:proofErr w:type="spellEnd"/>
-            <w:r>
-              <w:rPr>
-                <w:rFonts w:ascii="Arial" w:hAnsi="Arial" w:cs="Arial"/>
-                <w:color w:val="000000"/>
-              </w:rPr>
-              <w:t xml:space="preserve"> gebruikt kan worden moet de docent zich eerst registreren. De docent vult zijn/haar naam, wachtwoord en werklocatie (schoolnaam) in. Het account kan het gratis basisaccount zijn of het betaalde premium account. Het bedrag van een premiumaccount is €49,99 per jaar en dit kan betaald worden met een creditcard die gevalideerd wordt. </w:t>
-            </w:r>
-          </w:p>
-          <w:p>
-            <w:pPr>
-              <w:pStyle w:val="Normaalweb"/>
-              <w:spacing w:before="0" w:beforeAutospacing="0" w:after="0" w:afterAutospacing="0"/>
-            </w:pPr>
-            <w:r>
-              <w:rPr>
-                <w:rFonts w:ascii="Arial" w:hAnsi="Arial" w:cs="Arial"/>
-                <w:color w:val="000000"/>
-              </w:rPr>
               <w:t>Met een premiumaccount kan de docent meerdere lokalen beheren en een team gevecht aanmaken.</w:t>
             </w:r>
           </w:p>
@@ -276,21 +233,12 @@
                 <w:b/>
               </w:rPr>
             </w:pPr>
-            <w:proofErr w:type="spellStart"/>
-            <w:r>
-              <w:rPr>
-                <w:rFonts w:ascii="Verdana" w:hAnsi="Verdana"/>
-                <w:b/>
-              </w:rPr>
-              <w:t>Preconditions</w:t>
-            </w:r>
-            <w:proofErr w:type="spellEnd"/>
-            <w:r>
-              <w:rPr>
-                <w:rFonts w:ascii="Verdana" w:hAnsi="Verdana"/>
-                <w:b/>
-              </w:rPr>
-              <w:t xml:space="preserve">: </w:t>
+            <w:r>
+              <w:rPr>
+                <w:rFonts w:ascii="Verdana" w:hAnsi="Verdana"/>
+                <w:b/>
+              </w:rPr>
+              <w:t xml:space="preserve">Preconditions: </w:t>
             </w:r>
           </w:p>
           <w:p>
@@ -339,53 +287,12 @@
                 <w:b/>
               </w:rPr>
             </w:pPr>
-            <w:proofErr w:type="spellStart"/>
-            <w:r>
-              <w:rPr>
-                <w:rFonts w:ascii="Verdana" w:hAnsi="Verdana"/>
-                <w:b/>
-              </w:rPr>
-              <w:t>Postconditions</w:t>
-            </w:r>
-            <w:proofErr w:type="spellEnd"/>
-            <w:r>
-              <w:rPr>
-                <w:rFonts w:ascii="Verdana" w:hAnsi="Verdana"/>
-                <w:b/>
-              </w:rPr>
-              <w:t xml:space="preserve"> (</w:t>
-            </w:r>
-            <w:proofErr w:type="spellStart"/>
-            <w:r>
-              <w:rPr>
-                <w:rFonts w:ascii="Verdana" w:hAnsi="Verdana"/>
-                <w:b/>
-              </w:rPr>
-              <w:t>Success</w:t>
-            </w:r>
-            <w:proofErr w:type="spellEnd"/>
-            <w:r>
-              <w:rPr>
-                <w:rFonts w:ascii="Verdana" w:hAnsi="Verdana"/>
-                <w:b/>
-              </w:rPr>
-              <w:t xml:space="preserve"> </w:t>
-            </w:r>
-            <w:proofErr w:type="spellStart"/>
-            <w:r>
-              <w:rPr>
-                <w:rFonts w:ascii="Verdana" w:hAnsi="Verdana"/>
-                <w:b/>
-              </w:rPr>
-              <w:t>Guarantee</w:t>
-            </w:r>
-            <w:proofErr w:type="spellEnd"/>
-            <w:r>
-              <w:rPr>
-                <w:rFonts w:ascii="Verdana" w:hAnsi="Verdana"/>
-                <w:b/>
-              </w:rPr>
-              <w:t xml:space="preserve">): </w:t>
+            <w:r>
+              <w:rPr>
+                <w:rFonts w:ascii="Verdana" w:hAnsi="Verdana"/>
+                <w:b/>
+              </w:rPr>
+              <w:t xml:space="preserve">Postconditions (Success Guarantee): </w:t>
             </w:r>
           </w:p>
           <w:p>
@@ -404,16 +311,8 @@
               <w:rPr>
                 <w:rFonts w:ascii="Verdana" w:hAnsi="Verdana"/>
               </w:rPr>
-              <w:t xml:space="preserve">De docent heeft een account aangemaakt bij </w:t>
-            </w:r>
-            <w:proofErr w:type="spellStart"/>
-            <w:r>
-              <w:rPr>
-                <w:rFonts w:ascii="Verdana" w:hAnsi="Verdana"/>
-              </w:rPr>
-              <w:t>Odinido</w:t>
-            </w:r>
-            <w:proofErr w:type="spellEnd"/>
+              <w:t>De docent heeft een account aangemaakt bij Odinido</w:t>
+            </w:r>
           </w:p>
         </w:tc>
       </w:tr>
@@ -597,21 +496,7 @@
               <w:rPr>
                 <w:rFonts w:ascii="Verdana" w:hAnsi="Verdana"/>
               </w:rPr>
-              <w:t>4) De docent geeft aan bij welke school/</w:t>
-            </w:r>
-            <w:proofErr w:type="spellStart"/>
-            <w:r>
-              <w:rPr>
-                <w:rFonts w:ascii="Verdana" w:hAnsi="Verdana"/>
-              </w:rPr>
-              <w:t>organistatie</w:t>
-            </w:r>
-            <w:proofErr w:type="spellEnd"/>
-            <w:r>
-              <w:rPr>
-                <w:rFonts w:ascii="Verdana" w:hAnsi="Verdana"/>
-              </w:rPr>
-              <w:t xml:space="preserve"> hij/zij werkt</w:t>
+              <w:t>4) De docent geeft aan bij welke school/organistatie hij/zij werkt</w:t>
             </w:r>
           </w:p>
         </w:tc>
@@ -705,16 +590,8 @@
               <w:rPr>
                 <w:rFonts w:ascii="Verdana" w:hAnsi="Verdana"/>
               </w:rPr>
-              <w:t xml:space="preserve">7) het systeem verwijst browser naar de </w:t>
-            </w:r>
-            <w:proofErr w:type="gramStart"/>
-            <w:r>
-              <w:rPr>
-                <w:rFonts w:ascii="Verdana" w:hAnsi="Verdana"/>
-              </w:rPr>
-              <w:t>online betaalservice</w:t>
-            </w:r>
-            <w:proofErr w:type="gramEnd"/>
+              <w:t>7) het systeem verwijst browser naar de online betaalservice</w:t>
+            </w:r>
           </w:p>
         </w:tc>
       </w:tr>
@@ -890,38 +767,13 @@
                 <w:b/>
               </w:rPr>
             </w:pPr>
-            <w:proofErr w:type="spellStart"/>
             <w:r>
               <w:rPr>
                 <w:rFonts w:ascii="Verdana" w:hAnsi="Verdana"/>
                 <w:b/>
               </w:rPr>
               <w:lastRenderedPageBreak/>
-              <w:t>Extensions</w:t>
-            </w:r>
-            <w:proofErr w:type="spellEnd"/>
-            <w:r>
-              <w:rPr>
-                <w:rFonts w:ascii="Verdana" w:hAnsi="Verdana"/>
-                <w:b/>
-              </w:rPr>
-              <w:t xml:space="preserve"> (</w:t>
-            </w:r>
-            <w:proofErr w:type="spellStart"/>
-            <w:r>
-              <w:rPr>
-                <w:rFonts w:ascii="Verdana" w:hAnsi="Verdana"/>
-                <w:b/>
-              </w:rPr>
-              <w:t>Alternative</w:t>
-            </w:r>
-            <w:proofErr w:type="spellEnd"/>
-            <w:r>
-              <w:rPr>
-                <w:rFonts w:ascii="Verdana" w:hAnsi="Verdana"/>
-                <w:b/>
-              </w:rPr>
-              <w:t xml:space="preserve"> Flow):</w:t>
+              <w:t>Extensions (Alternative Flow):</w:t>
             </w:r>
           </w:p>
         </w:tc>
@@ -1003,13 +855,7 @@
               <w:rPr>
                 <w:rFonts w:ascii="Verdana" w:hAnsi="Verdana"/>
               </w:rPr>
-              <w:t xml:space="preserve">7a) </w:t>
-            </w:r>
-            <w:r>
-              <w:rPr>
-                <w:rFonts w:ascii="Verdana" w:hAnsi="Verdana"/>
-              </w:rPr>
-              <w:t>Het systeem toont de ‘geslaagd’ pagina</w:t>
+              <w:t>7a) Het systeem toont de ‘geslaagd’ pagina</w:t>
             </w:r>
           </w:p>
         </w:tc>
@@ -1061,19 +907,7 @@
               <w:rPr>
                 <w:rFonts w:ascii="Verdana" w:hAnsi="Verdana"/>
               </w:rPr>
-              <w:t xml:space="preserve">6b) </w:t>
-            </w:r>
-            <w:r>
-              <w:rPr>
-                <w:rFonts w:ascii="Verdana" w:hAnsi="Verdana"/>
-              </w:rPr>
-              <w:t xml:space="preserve">De docent kiest de betaalmethode </w:t>
-            </w:r>
-            <w:r>
-              <w:rPr>
-                <w:rFonts w:ascii="Verdana" w:hAnsi="Verdana"/>
-              </w:rPr>
-              <w:t>creditcard</w:t>
+              <w:t>6b) De docent kiest de betaalmethode creditcard</w:t>
             </w:r>
           </w:p>
         </w:tc>
@@ -1126,30 +960,8 @@
               <w:rPr>
                 <w:rFonts w:ascii="Verdana" w:hAnsi="Verdana"/>
               </w:rPr>
-              <w:t xml:space="preserve">8b) Het systeem checkt de creditcard met de </w:t>
-            </w:r>
-            <w:proofErr w:type="spellStart"/>
-            <w:r>
-              <w:rPr>
-                <w:rFonts w:ascii="Verdana" w:hAnsi="Verdana"/>
-              </w:rPr>
-              <w:t>credicard</w:t>
-            </w:r>
-            <w:proofErr w:type="spellEnd"/>
-            <w:r>
-              <w:rPr>
-                <w:rFonts w:ascii="Verdana" w:hAnsi="Verdana"/>
-              </w:rPr>
-              <w:t xml:space="preserve"> </w:t>
-            </w:r>
-            <w:proofErr w:type="spellStart"/>
-            <w:r>
-              <w:rPr>
-                <w:rFonts w:ascii="Verdana" w:hAnsi="Verdana"/>
-              </w:rPr>
-              <w:t>validator</w:t>
-            </w:r>
-            <w:proofErr w:type="spellEnd"/>
+              <w:t>8b) Het systeem checkt de creditcard met de credicard validator</w:t>
+            </w:r>
           </w:p>
         </w:tc>
       </w:tr>
@@ -1212,7 +1024,21 @@
               <w:rPr>
                 <w:rFonts w:ascii="Verdana" w:hAnsi="Verdana"/>
               </w:rPr>
-              <w:t>8c) De betaling kan niet worden verwerkt</w:t>
+              <w:t xml:space="preserve">8c) </w:t>
+            </w:r>
+            <w:commentRangeStart w:id="0"/>
+            <w:r>
+              <w:rPr>
+                <w:rFonts w:ascii="Verdana" w:hAnsi="Verdana"/>
+              </w:rPr>
+              <w:t>De betaling kan niet worden verwerkt</w:t>
+            </w:r>
+            <w:commentRangeEnd w:id="0"/>
+            <w:r>
+              <w:rPr>
+                <w:rStyle w:val="Verwijzingopmerking"/>
+              </w:rPr>
+              <w:commentReference w:id="0"/>
             </w:r>
           </w:p>
         </w:tc>
@@ -1309,7 +1135,6 @@
           <w:rFonts w:ascii="Verdana" w:hAnsi="Verdana"/>
           <w:b/>
         </w:rPr>
-        <w:lastRenderedPageBreak/>
         <w:t xml:space="preserve">Use Case: </w:t>
       </w:r>
       <w:r>
@@ -1409,17 +1234,8 @@
                 <w:rFonts w:ascii="Verdana" w:hAnsi="Verdana"/>
                 <w:b/>
               </w:rPr>
-              <w:t xml:space="preserve">Stakeholders and </w:t>
-            </w:r>
-            <w:proofErr w:type="spellStart"/>
-            <w:r>
-              <w:rPr>
-                <w:rFonts w:ascii="Verdana" w:hAnsi="Verdana"/>
-                <w:b/>
-              </w:rPr>
-              <w:t>Interests</w:t>
-            </w:r>
-            <w:proofErr w:type="spellEnd"/>
+              <w:t>Stakeholders and Interests</w:t>
+            </w:r>
             <w:r>
               <w:rPr>
                 <w:rFonts w:ascii="Verdana" w:hAnsi="Verdana"/>
@@ -1470,23 +1286,7 @@
                 <w:rFonts w:ascii="Verdana" w:hAnsi="Verdana"/>
                 <w:b/>
               </w:rPr>
-              <w:t xml:space="preserve">Brief </w:t>
-            </w:r>
-            <w:proofErr w:type="spellStart"/>
-            <w:r>
-              <w:rPr>
-                <w:rFonts w:ascii="Verdana" w:hAnsi="Verdana"/>
-                <w:b/>
-              </w:rPr>
-              <w:t>description</w:t>
-            </w:r>
-            <w:proofErr w:type="spellEnd"/>
-            <w:r>
-              <w:rPr>
-                <w:rFonts w:ascii="Verdana" w:hAnsi="Verdana"/>
-                <w:b/>
-              </w:rPr>
-              <w:t>:</w:t>
+              <w:t>Brief description:</w:t>
             </w:r>
           </w:p>
           <w:p>
@@ -1521,21 +1321,12 @@
                 <w:b/>
               </w:rPr>
             </w:pPr>
-            <w:proofErr w:type="spellStart"/>
-            <w:r>
-              <w:rPr>
-                <w:rFonts w:ascii="Verdana" w:hAnsi="Verdana"/>
-                <w:b/>
-              </w:rPr>
-              <w:t>Preconditions</w:t>
-            </w:r>
-            <w:proofErr w:type="spellEnd"/>
-            <w:r>
-              <w:rPr>
-                <w:rFonts w:ascii="Verdana" w:hAnsi="Verdana"/>
-                <w:b/>
-              </w:rPr>
-              <w:t xml:space="preserve">: </w:t>
+            <w:r>
+              <w:rPr>
+                <w:rFonts w:ascii="Verdana" w:hAnsi="Verdana"/>
+                <w:b/>
+              </w:rPr>
+              <w:t xml:space="preserve">Preconditions: </w:t>
             </w:r>
           </w:p>
           <w:p>
@@ -1613,14 +1404,12 @@
               </w:rPr>
               <w:t xml:space="preserve">Er is 1 teamleider per team </w:t>
             </w:r>
-            <w:proofErr w:type="spellStart"/>
-            <w:r>
-              <w:rPr>
-                <w:rFonts w:ascii="Verdana" w:hAnsi="Verdana"/>
-              </w:rPr>
-              <w:t>gezoken</w:t>
-            </w:r>
-            <w:proofErr w:type="spellEnd"/>
+            <w:r>
+              <w:rPr>
+                <w:rFonts w:ascii="Verdana" w:hAnsi="Verdana"/>
+              </w:rPr>
+              <w:t>gekozen</w:t>
+            </w:r>
           </w:p>
           <w:p>
             <w:pPr>
@@ -1649,53 +1438,12 @@
                 <w:b/>
               </w:rPr>
             </w:pPr>
-            <w:proofErr w:type="spellStart"/>
-            <w:r>
-              <w:rPr>
-                <w:rFonts w:ascii="Verdana" w:hAnsi="Verdana"/>
-                <w:b/>
-              </w:rPr>
-              <w:t>Postconditions</w:t>
-            </w:r>
-            <w:proofErr w:type="spellEnd"/>
-            <w:r>
-              <w:rPr>
-                <w:rFonts w:ascii="Verdana" w:hAnsi="Verdana"/>
-                <w:b/>
-              </w:rPr>
-              <w:t xml:space="preserve"> (</w:t>
-            </w:r>
-            <w:proofErr w:type="spellStart"/>
-            <w:r>
-              <w:rPr>
-                <w:rFonts w:ascii="Verdana" w:hAnsi="Verdana"/>
-                <w:b/>
-              </w:rPr>
-              <w:t>Success</w:t>
-            </w:r>
-            <w:proofErr w:type="spellEnd"/>
-            <w:r>
-              <w:rPr>
-                <w:rFonts w:ascii="Verdana" w:hAnsi="Verdana"/>
-                <w:b/>
-              </w:rPr>
-              <w:t xml:space="preserve"> </w:t>
-            </w:r>
-            <w:proofErr w:type="spellStart"/>
-            <w:r>
-              <w:rPr>
-                <w:rFonts w:ascii="Verdana" w:hAnsi="Verdana"/>
-                <w:b/>
-              </w:rPr>
-              <w:t>Guarantee</w:t>
-            </w:r>
-            <w:proofErr w:type="spellEnd"/>
-            <w:r>
-              <w:rPr>
-                <w:rFonts w:ascii="Verdana" w:hAnsi="Verdana"/>
-                <w:b/>
-              </w:rPr>
-              <w:t xml:space="preserve">): </w:t>
+            <w:r>
+              <w:rPr>
+                <w:rFonts w:ascii="Verdana" w:hAnsi="Verdana"/>
+                <w:b/>
+              </w:rPr>
+              <w:t xml:space="preserve">Postconditions (Success Guarantee): </w:t>
             </w:r>
           </w:p>
           <w:p>
@@ -1911,27 +1659,7 @@
               <w:rPr>
                 <w:rFonts w:ascii="Verdana" w:hAnsi="Verdana"/>
               </w:rPr>
-              <w:t>5</w:t>
-            </w:r>
-            <w:r>
-              <w:rPr>
-                <w:rFonts w:ascii="Verdana" w:hAnsi="Verdana"/>
-              </w:rPr>
-              <w:t xml:space="preserve">) Het systeem toont het </w:t>
-            </w:r>
-            <w:proofErr w:type="gramStart"/>
-            <w:r>
-              <w:rPr>
-                <w:rFonts w:ascii="Verdana" w:hAnsi="Verdana"/>
-              </w:rPr>
-              <w:t>aanmeld</w:t>
-            </w:r>
-            <w:proofErr w:type="gramEnd"/>
-            <w:r>
-              <w:rPr>
-                <w:rFonts w:ascii="Verdana" w:hAnsi="Verdana"/>
-              </w:rPr>
-              <w:t xml:space="preserve"> scherm met de logincode</w:t>
+              <w:t>5) Het systeem toont het aanmeld scherm met de logincode</w:t>
             </w:r>
           </w:p>
         </w:tc>
@@ -2131,13 +1859,7 @@
               <w:rPr>
                 <w:rFonts w:ascii="Verdana" w:hAnsi="Verdana"/>
               </w:rPr>
-              <w:t>10</w:t>
-            </w:r>
-            <w:r>
-              <w:rPr>
-                <w:rFonts w:ascii="Verdana" w:hAnsi="Verdana"/>
-              </w:rPr>
-              <w:t>) Het systeem telt het aantal punten per team</w:t>
+              <w:t>10) Het systeem telt het aantal punten per team</w:t>
             </w:r>
           </w:p>
         </w:tc>
@@ -2172,13 +1894,7 @@
               <w:rPr>
                 <w:rFonts w:ascii="Verdana" w:hAnsi="Verdana"/>
               </w:rPr>
-              <w:t>11</w:t>
-            </w:r>
-            <w:r>
-              <w:rPr>
-                <w:rFonts w:ascii="Verdana" w:hAnsi="Verdana"/>
-              </w:rPr>
-              <w:t>) Het systeem toont de winnaar</w:t>
+              <w:t>11) Het systeem toont de winnaar</w:t>
             </w:r>
           </w:p>
         </w:tc>
@@ -2200,37 +1916,12 @@
                 <w:b/>
               </w:rPr>
             </w:pPr>
-            <w:proofErr w:type="spellStart"/>
-            <w:r>
-              <w:rPr>
-                <w:rFonts w:ascii="Verdana" w:hAnsi="Verdana"/>
-                <w:b/>
-              </w:rPr>
-              <w:t>Extensions</w:t>
-            </w:r>
-            <w:proofErr w:type="spellEnd"/>
-            <w:r>
-              <w:rPr>
-                <w:rFonts w:ascii="Verdana" w:hAnsi="Verdana"/>
-                <w:b/>
-              </w:rPr>
-              <w:t xml:space="preserve"> (</w:t>
-            </w:r>
-            <w:proofErr w:type="spellStart"/>
-            <w:r>
-              <w:rPr>
-                <w:rFonts w:ascii="Verdana" w:hAnsi="Verdana"/>
-                <w:b/>
-              </w:rPr>
-              <w:t>Alternative</w:t>
-            </w:r>
-            <w:proofErr w:type="spellEnd"/>
-            <w:r>
-              <w:rPr>
-                <w:rFonts w:ascii="Verdana" w:hAnsi="Verdana"/>
-                <w:b/>
-              </w:rPr>
-              <w:t xml:space="preserve"> Flow):</w:t>
+            <w:r>
+              <w:rPr>
+                <w:rFonts w:ascii="Verdana" w:hAnsi="Verdana"/>
+                <w:b/>
+              </w:rPr>
+              <w:t>Extensions (Alternative Flow):</w:t>
             </w:r>
           </w:p>
         </w:tc>
@@ -2261,12 +1952,20 @@
                 <w:rFonts w:ascii="Verdana" w:hAnsi="Verdana"/>
               </w:rPr>
             </w:pPr>
+            <w:commentRangeStart w:id="1"/>
             <w:r>
               <w:rPr>
                 <w:rFonts w:ascii="Verdana" w:hAnsi="Verdana"/>
               </w:rPr>
               <w:t>2a) Het systeem toont een lege lijst van gemaakte kennistoetsen</w:t>
             </w:r>
+            <w:commentRangeEnd w:id="1"/>
+            <w:r>
+              <w:rPr>
+                <w:rStyle w:val="Verwijzingopmerking"/>
+              </w:rPr>
+              <w:commentReference w:id="1"/>
+            </w:r>
           </w:p>
         </w:tc>
       </w:tr>
@@ -2319,6 +2018,8 @@
               </w:rPr>
               <w:t>8b) de gekozen teamleider vult niet alle vragen binnen de tijd in</w:t>
             </w:r>
+            <w:bookmarkStart w:id="2" w:name="_GoBack"/>
+            <w:bookmarkEnd w:id="2"/>
           </w:p>
         </w:tc>
         <w:tc>
@@ -2331,8 +2032,6 @@
                 <w:rFonts w:ascii="Verdana" w:hAnsi="Verdana"/>
               </w:rPr>
             </w:pPr>
-            <w:bookmarkStart w:id="0" w:name="_GoBack"/>
-            <w:bookmarkEnd w:id="0"/>
           </w:p>
         </w:tc>
       </w:tr>
@@ -2365,6 +2064,57 @@
     </w:sectPr>
   </w:body>
 </w:document>
+</file>
+
+<file path=word/comments.xml><?xml version="1.0" encoding="utf-8"?>
+<w:comments xmlns:wpc="http://schemas.microsoft.com/office/word/2010/wordprocessingCanvas" xmlns:cx="http://schemas.microsoft.com/office/drawing/2014/chartex" xmlns:cx1="http://schemas.microsoft.com/office/drawing/2015/9/8/chartex" xmlns:cx2="http://schemas.microsoft.com/office/drawing/2015/10/21/chartex" xmlns:cx3="http://schemas.microsoft.com/office/drawing/2016/5/9/chartex" xmlns:cx4="http://schemas.microsoft.com/office/drawing/2016/5/10/chartex" xmlns:cx5="http://schemas.microsoft.com/office/drawing/2016/5/11/chartex" xmlns:cx6="http://schemas.microsoft.com/office/drawing/2016/5/12/chartex" xmlns:cx7="http://schemas.microsoft.com/office/drawing/2016/5/13/chartex" xmlns:cx8="http://schemas.microsoft.com/office/drawing/2016/5/14/chartex" xmlns:mc="http://schemas.openxmlformats.org/markup-compatibility/2006" xmlns:aink="http://schemas.microsoft.com/office/drawing/2016/ink" xmlns:am3d="http://schemas.microsoft.com/office/drawing/2017/model3d" xmlns:o="urn:schemas-microsoft-com:office:office" xmlns:r="http://schemas.openxmlformats.org/officeDocument/2006/relationships" xmlns:m="http://schemas.openxmlformats.org/officeDocument/2006/math" xmlns:v="urn:schemas-microsoft-com:vml" xmlns:wp14="http://schemas.microsoft.com/office/word/2010/wordprocessingDrawing" xmlns:wp="http://schemas.openxmlformats.org/drawingml/2006/wordprocessingDrawing" xmlns:w10="urn:schemas-microsoft-com:office:word" xmlns:w="http://schemas.openxmlformats.org/wordprocessingml/2006/main" xmlns:w14="http://schemas.microsoft.com/office/word/2010/wordml" xmlns:w15="http://schemas.microsoft.com/office/word/2012/wordml" xmlns:w16cid="http://schemas.microsoft.com/office/word/2016/wordml/cid" xmlns:w16se="http://schemas.microsoft.com/office/word/2015/wordml/symex" xmlns:wpg="http://schemas.microsoft.com/office/word/2010/wordprocessingGroup" xmlns:wpi="http://schemas.microsoft.com/office/word/2010/wordprocessingInk" xmlns:wne="http://schemas.microsoft.com/office/word/2006/wordml" xmlns:wps="http://schemas.microsoft.com/office/word/2010/wordprocessingShape" mc:Ignorable="w14 w15 w16se w16cid wp14">
+  <w:comment w:id="0" w:author="Klaas ." w:date="2018-09-28T10:23:00Z" w:initials="K.">
+    <w:p>
+      <w:pPr>
+        <w:pStyle w:val="Tekstopmerking"/>
+      </w:pPr>
+      <w:r>
+        <w:rPr>
+          <w:rStyle w:val="Verwijzingopmerking"/>
+        </w:rPr>
+        <w:annotationRef/>
+      </w:r>
+      <w:r>
+        <w:t>Valt falen van systeem/invullen van onjuiste gegevens door gebruiker onder alternative flow?</w:t>
+      </w:r>
+    </w:p>
+  </w:comment>
+  <w:comment w:id="1" w:author="Klaas ." w:date="2018-09-28T10:24:00Z" w:initials="K.">
+    <w:p>
+      <w:pPr>
+        <w:pStyle w:val="Tekstopmerking"/>
+      </w:pPr>
+      <w:r>
+        <w:rPr>
+          <w:rStyle w:val="Verwijzingopmerking"/>
+        </w:rPr>
+        <w:annotationRef/>
+      </w:r>
+      <w:r>
+        <w:t>Spreekt tegen met de pre-condities (mocht je bedoelen dat de docent geen kennistoetsen gemaakt heeft en het systeem dus een lege lijst toont)</w:t>
+      </w:r>
+    </w:p>
+  </w:comment>
+</w:comments>
+</file>
+
+<file path=word/commentsExtended.xml><?xml version="1.0" encoding="utf-8"?>
+<w15:commentsEx xmlns:wpc="http://schemas.microsoft.com/office/word/2010/wordprocessingCanvas" xmlns:cx="http://schemas.microsoft.com/office/drawing/2014/chartex" xmlns:cx1="http://schemas.microsoft.com/office/drawing/2015/9/8/chartex" xmlns:cx2="http://schemas.microsoft.com/office/drawing/2015/10/21/chartex" xmlns:cx3="http://schemas.microsoft.com/office/drawing/2016/5/9/chartex" xmlns:cx4="http://schemas.microsoft.com/office/drawing/2016/5/10/chartex" xmlns:cx5="http://schemas.microsoft.com/office/drawing/2016/5/11/chartex" xmlns:cx6="http://schemas.microsoft.com/office/drawing/2016/5/12/chartex" xmlns:cx7="http://schemas.microsoft.com/office/drawing/2016/5/13/chartex" xmlns:cx8="http://schemas.microsoft.com/office/drawing/2016/5/14/chartex" xmlns:mc="http://schemas.openxmlformats.org/markup-compatibility/2006" xmlns:aink="http://schemas.microsoft.com/office/drawing/2016/ink" xmlns:am3d="http://schemas.microsoft.com/office/drawing/2017/model3d" xmlns:o="urn:schemas-microsoft-com:office:office" xmlns:r="http://schemas.openxmlformats.org/officeDocument/2006/relationships" xmlns:m="http://schemas.openxmlformats.org/officeDocument/2006/math" xmlns:v="urn:schemas-microsoft-com:vml" xmlns:wp14="http://schemas.microsoft.com/office/word/2010/wordprocessingDrawing" xmlns:wp="http://schemas.openxmlformats.org/drawingml/2006/wordprocessingDrawing" xmlns:w10="urn:schemas-microsoft-com:office:word" xmlns:w="http://schemas.openxmlformats.org/wordprocessingml/2006/main" xmlns:w14="http://schemas.microsoft.com/office/word/2010/wordml" xmlns:w15="http://schemas.microsoft.com/office/word/2012/wordml" xmlns:w16cid="http://schemas.microsoft.com/office/word/2016/wordml/cid" xmlns:w16se="http://schemas.microsoft.com/office/word/2015/wordml/symex" xmlns:wpg="http://schemas.microsoft.com/office/word/2010/wordprocessingGroup" xmlns:wpi="http://schemas.microsoft.com/office/word/2010/wordprocessingInk" xmlns:wne="http://schemas.microsoft.com/office/word/2006/wordml" xmlns:wps="http://schemas.microsoft.com/office/word/2010/wordprocessingShape" mc:Ignorable="w14 w15 w16se w16cid wp14">
+  <w15:commentEx w15:paraId="69688A95" w15:done="0"/>
+  <w15:commentEx w15:paraId="6A995F67" w15:done="0"/>
+</w15:commentsEx>
+</file>
+
+<file path=word/commentsIds.xml><?xml version="1.0" encoding="utf-8"?>
+<w16cid:commentsIds xmlns:wpc="http://schemas.microsoft.com/office/word/2010/wordprocessingCanvas" xmlns:cx="http://schemas.microsoft.com/office/drawing/2014/chartex" xmlns:cx1="http://schemas.microsoft.com/office/drawing/2015/9/8/chartex" xmlns:cx2="http://schemas.microsoft.com/office/drawing/2015/10/21/chartex" xmlns:cx3="http://schemas.microsoft.com/office/drawing/2016/5/9/chartex" xmlns:cx4="http://schemas.microsoft.com/office/drawing/2016/5/10/chartex" xmlns:cx5="http://schemas.microsoft.com/office/drawing/2016/5/11/chartex" xmlns:cx6="http://schemas.microsoft.com/office/drawing/2016/5/12/chartex" xmlns:cx7="http://schemas.microsoft.com/office/drawing/2016/5/13/chartex" xmlns:cx8="http://schemas.microsoft.com/office/drawing/2016/5/14/chartex" xmlns:mc="http://schemas.openxmlformats.org/markup-compatibility/2006" xmlns:aink="http://schemas.microsoft.com/office/drawing/2016/ink" xmlns:am3d="http://schemas.microsoft.com/office/drawing/2017/model3d" xmlns:o="urn:schemas-microsoft-com:office:office" xmlns:r="http://schemas.openxmlformats.org/officeDocument/2006/relationships" xmlns:m="http://schemas.openxmlformats.org/officeDocument/2006/math" xmlns:v="urn:schemas-microsoft-com:vml" xmlns:wp14="http://schemas.microsoft.com/office/word/2010/wordprocessingDrawing" xmlns:wp="http://schemas.openxmlformats.org/drawingml/2006/wordprocessingDrawing" xmlns:w10="urn:schemas-microsoft-com:office:word" xmlns:w="http://schemas.openxmlformats.org/wordprocessingml/2006/main" xmlns:w14="http://schemas.microsoft.com/office/word/2010/wordml" xmlns:w15="http://schemas.microsoft.com/office/word/2012/wordml" xmlns:w16cid="http://schemas.microsoft.com/office/word/2016/wordml/cid" xmlns:w16se="http://schemas.microsoft.com/office/word/2015/wordml/symex" xmlns:wpg="http://schemas.microsoft.com/office/word/2010/wordprocessingGroup" xmlns:wpi="http://schemas.microsoft.com/office/word/2010/wordprocessingInk" xmlns:wne="http://schemas.microsoft.com/office/word/2006/wordml" xmlns:wps="http://schemas.microsoft.com/office/word/2010/wordprocessingShape" mc:Ignorable="w14 w15 w16se w16cid wp14">
+  <w16cid:commentId w16cid:paraId="69688A95" w16cid:durableId="1F587FA5"/>
+  <w16cid:commentId w16cid:paraId="6A995F67" w16cid:durableId="1F587FFB"/>
+</w16cid:commentsIds>
 </file>
 
 <file path=word/numbering.xml><?xml version="1.0" encoding="utf-8"?>
@@ -2481,10 +2231,110 @@
       </w:rPr>
     </w:lvl>
   </w:abstractNum>
+  <w:abstractNum w:abstractNumId="1" w15:restartNumberingAfterBreak="0">
+    <w:nsid w:val="689E5304"/>
+    <w:multiLevelType w:val="hybridMultilevel"/>
+    <w:tmpl w:val="BC1068D2"/>
+    <w:lvl w:ilvl="0" w:tplc="0413000F">
+      <w:start w:val="1"/>
+      <w:numFmt w:val="decimal"/>
+      <w:lvlText w:val="%1."/>
+      <w:lvlJc w:val="left"/>
+      <w:pPr>
+        <w:ind w:left="720" w:hanging="360"/>
+      </w:pPr>
+      <w:rPr>
+        <w:rFonts w:hint="default"/>
+      </w:rPr>
+    </w:lvl>
+    <w:lvl w:ilvl="1" w:tplc="04130019" w:tentative="1">
+      <w:start w:val="1"/>
+      <w:numFmt w:val="lowerLetter"/>
+      <w:lvlText w:val="%2."/>
+      <w:lvlJc w:val="left"/>
+      <w:pPr>
+        <w:ind w:left="1440" w:hanging="360"/>
+      </w:pPr>
+    </w:lvl>
+    <w:lvl w:ilvl="2" w:tplc="0413001B" w:tentative="1">
+      <w:start w:val="1"/>
+      <w:numFmt w:val="lowerRoman"/>
+      <w:lvlText w:val="%3."/>
+      <w:lvlJc w:val="right"/>
+      <w:pPr>
+        <w:ind w:left="2160" w:hanging="180"/>
+      </w:pPr>
+    </w:lvl>
+    <w:lvl w:ilvl="3" w:tplc="0413000F" w:tentative="1">
+      <w:start w:val="1"/>
+      <w:numFmt w:val="decimal"/>
+      <w:lvlText w:val="%4."/>
+      <w:lvlJc w:val="left"/>
+      <w:pPr>
+        <w:ind w:left="2880" w:hanging="360"/>
+      </w:pPr>
+    </w:lvl>
+    <w:lvl w:ilvl="4" w:tplc="04130019" w:tentative="1">
+      <w:start w:val="1"/>
+      <w:numFmt w:val="lowerLetter"/>
+      <w:lvlText w:val="%5."/>
+      <w:lvlJc w:val="left"/>
+      <w:pPr>
+        <w:ind w:left="3600" w:hanging="360"/>
+      </w:pPr>
+    </w:lvl>
+    <w:lvl w:ilvl="5" w:tplc="0413001B" w:tentative="1">
+      <w:start w:val="1"/>
+      <w:numFmt w:val="lowerRoman"/>
+      <w:lvlText w:val="%6."/>
+      <w:lvlJc w:val="right"/>
+      <w:pPr>
+        <w:ind w:left="4320" w:hanging="180"/>
+      </w:pPr>
+    </w:lvl>
+    <w:lvl w:ilvl="6" w:tplc="0413000F" w:tentative="1">
+      <w:start w:val="1"/>
+      <w:numFmt w:val="decimal"/>
+      <w:lvlText w:val="%7."/>
+      <w:lvlJc w:val="left"/>
+      <w:pPr>
+        <w:ind w:left="5040" w:hanging="360"/>
+      </w:pPr>
+    </w:lvl>
+    <w:lvl w:ilvl="7" w:tplc="04130019" w:tentative="1">
+      <w:start w:val="1"/>
+      <w:numFmt w:val="lowerLetter"/>
+      <w:lvlText w:val="%8."/>
+      <w:lvlJc w:val="left"/>
+      <w:pPr>
+        <w:ind w:left="5760" w:hanging="360"/>
+      </w:pPr>
+    </w:lvl>
+    <w:lvl w:ilvl="8" w:tplc="0413001B" w:tentative="1">
+      <w:start w:val="1"/>
+      <w:numFmt w:val="lowerRoman"/>
+      <w:lvlText w:val="%9."/>
+      <w:lvlJc w:val="right"/>
+      <w:pPr>
+        <w:ind w:left="6480" w:hanging="180"/>
+      </w:pPr>
+    </w:lvl>
+  </w:abstractNum>
   <w:num w:numId="1">
     <w:abstractNumId w:val="0"/>
   </w:num>
+  <w:num w:numId="2">
+    <w:abstractNumId w:val="1"/>
+  </w:num>
 </w:numbering>
+</file>
+
+<file path=word/people.xml><?xml version="1.0" encoding="utf-8"?>
+<w15:people xmlns:wpc="http://schemas.microsoft.com/office/word/2010/wordprocessingCanvas" xmlns:cx="http://schemas.microsoft.com/office/drawing/2014/chartex" xmlns:cx1="http://schemas.microsoft.com/office/drawing/2015/9/8/chartex" xmlns:cx2="http://schemas.microsoft.com/office/drawing/2015/10/21/chartex" xmlns:cx3="http://schemas.microsoft.com/office/drawing/2016/5/9/chartex" xmlns:cx4="http://schemas.microsoft.com/office/drawing/2016/5/10/chartex" xmlns:cx5="http://schemas.microsoft.com/office/drawing/2016/5/11/chartex" xmlns:cx6="http://schemas.microsoft.com/office/drawing/2016/5/12/chartex" xmlns:cx7="http://schemas.microsoft.com/office/drawing/2016/5/13/chartex" xmlns:cx8="http://schemas.microsoft.com/office/drawing/2016/5/14/chartex" xmlns:mc="http://schemas.openxmlformats.org/markup-compatibility/2006" xmlns:aink="http://schemas.microsoft.com/office/drawing/2016/ink" xmlns:am3d="http://schemas.microsoft.com/office/drawing/2017/model3d" xmlns:o="urn:schemas-microsoft-com:office:office" xmlns:r="http://schemas.openxmlformats.org/officeDocument/2006/relationships" xmlns:m="http://schemas.openxmlformats.org/officeDocument/2006/math" xmlns:v="urn:schemas-microsoft-com:vml" xmlns:wp14="http://schemas.microsoft.com/office/word/2010/wordprocessingDrawing" xmlns:wp="http://schemas.openxmlformats.org/drawingml/2006/wordprocessingDrawing" xmlns:w10="urn:schemas-microsoft-com:office:word" xmlns:w="http://schemas.openxmlformats.org/wordprocessingml/2006/main" xmlns:w14="http://schemas.microsoft.com/office/word/2010/wordml" xmlns:w15="http://schemas.microsoft.com/office/word/2012/wordml" xmlns:w16cid="http://schemas.microsoft.com/office/word/2016/wordml/cid" xmlns:w16se="http://schemas.microsoft.com/office/word/2015/wordml/symex" xmlns:wpg="http://schemas.microsoft.com/office/word/2010/wordprocessingGroup" xmlns:wpi="http://schemas.microsoft.com/office/word/2010/wordprocessingInk" xmlns:wne="http://schemas.microsoft.com/office/word/2006/wordml" xmlns:wps="http://schemas.microsoft.com/office/word/2010/wordprocessingShape" mc:Ignorable="w14 w15 w16se w16cid wp14">
+  <w15:person w15:author="Klaas .">
+    <w15:presenceInfo w15:providerId="Windows Live" w15:userId="d057f7639a8e8068"/>
+  </w15:person>
+</w15:people>
 </file>
 
 <file path=word/styles.xml><?xml version="1.0" encoding="utf-8"?>
@@ -2947,6 +2797,99 @@
       <w:szCs w:val="24"/>
     </w:rPr>
   </w:style>
+  <w:style w:type="character" w:styleId="Verwijzingopmerking">
+    <w:name w:val="annotation reference"/>
+    <w:basedOn w:val="Standaardalinea-lettertype"/>
+    <w:uiPriority w:val="99"/>
+    <w:semiHidden/>
+    <w:unhideWhenUsed/>
+    <w:rsid w:val="006A33A3"/>
+    <w:rPr>
+      <w:sz w:val="16"/>
+      <w:szCs w:val="16"/>
+    </w:rPr>
+  </w:style>
+  <w:style w:type="paragraph" w:styleId="Tekstopmerking">
+    <w:name w:val="annotation text"/>
+    <w:basedOn w:val="Standaard"/>
+    <w:link w:val="TekstopmerkingChar"/>
+    <w:uiPriority w:val="99"/>
+    <w:semiHidden/>
+    <w:unhideWhenUsed/>
+    <w:rsid w:val="006A33A3"/>
+  </w:style>
+  <w:style w:type="character" w:customStyle="1" w:styleId="TekstopmerkingChar">
+    <w:name w:val="Tekst opmerking Char"/>
+    <w:basedOn w:val="Standaardalinea-lettertype"/>
+    <w:link w:val="Tekstopmerking"/>
+    <w:uiPriority w:val="99"/>
+    <w:semiHidden/>
+    <w:rsid w:val="006A33A3"/>
+    <w:rPr>
+      <w:rFonts w:ascii="Times New Roman" w:eastAsia="Times New Roman" w:hAnsi="Times New Roman" w:cs="Times New Roman"/>
+      <w:sz w:val="20"/>
+      <w:szCs w:val="20"/>
+      <w:lang w:eastAsia="nl-NL"/>
+    </w:rPr>
+  </w:style>
+  <w:style w:type="paragraph" w:styleId="Onderwerpvanopmerking">
+    <w:name w:val="annotation subject"/>
+    <w:basedOn w:val="Tekstopmerking"/>
+    <w:next w:val="Tekstopmerking"/>
+    <w:link w:val="OnderwerpvanopmerkingChar"/>
+    <w:uiPriority w:val="99"/>
+    <w:semiHidden/>
+    <w:unhideWhenUsed/>
+    <w:rsid w:val="006A33A3"/>
+    <w:rPr>
+      <w:b/>
+      <w:bCs/>
+    </w:rPr>
+  </w:style>
+  <w:style w:type="character" w:customStyle="1" w:styleId="OnderwerpvanopmerkingChar">
+    <w:name w:val="Onderwerp van opmerking Char"/>
+    <w:basedOn w:val="TekstopmerkingChar"/>
+    <w:link w:val="Onderwerpvanopmerking"/>
+    <w:uiPriority w:val="99"/>
+    <w:semiHidden/>
+    <w:rsid w:val="006A33A3"/>
+    <w:rPr>
+      <w:rFonts w:ascii="Times New Roman" w:eastAsia="Times New Roman" w:hAnsi="Times New Roman" w:cs="Times New Roman"/>
+      <w:b/>
+      <w:bCs/>
+      <w:sz w:val="20"/>
+      <w:szCs w:val="20"/>
+      <w:lang w:eastAsia="nl-NL"/>
+    </w:rPr>
+  </w:style>
+  <w:style w:type="paragraph" w:styleId="Ballontekst">
+    <w:name w:val="Balloon Text"/>
+    <w:basedOn w:val="Standaard"/>
+    <w:link w:val="BallontekstChar"/>
+    <w:uiPriority w:val="99"/>
+    <w:semiHidden/>
+    <w:unhideWhenUsed/>
+    <w:rsid w:val="006A33A3"/>
+    <w:rPr>
+      <w:rFonts w:ascii="Segoe UI" w:hAnsi="Segoe UI" w:cs="Segoe UI"/>
+      <w:sz w:val="18"/>
+      <w:szCs w:val="18"/>
+    </w:rPr>
+  </w:style>
+  <w:style w:type="character" w:customStyle="1" w:styleId="BallontekstChar">
+    <w:name w:val="Ballontekst Char"/>
+    <w:basedOn w:val="Standaardalinea-lettertype"/>
+    <w:link w:val="Ballontekst"/>
+    <w:uiPriority w:val="99"/>
+    <w:semiHidden/>
+    <w:rsid w:val="006A33A3"/>
+    <w:rPr>
+      <w:rFonts w:ascii="Segoe UI" w:eastAsia="Times New Roman" w:hAnsi="Segoe UI" w:cs="Segoe UI"/>
+      <w:sz w:val="18"/>
+      <w:szCs w:val="18"/>
+      <w:lang w:eastAsia="nl-NL"/>
+    </w:rPr>
+  </w:style>
 </w:styles>
 </file>
 
@@ -3212,21 +3155,6 @@
 </file>
 
 <file path=customXml/item1.xml><?xml version="1.0" encoding="utf-8"?>
-<p:properties xmlns:p="http://schemas.microsoft.com/office/2006/metadata/properties" xmlns:xsi="http://www.w3.org/2001/XMLSchema-instance">
-  <documentManagement/>
-</p:properties>
-</file>
-
-<file path=customXml/item2.xml><?xml version="1.0" encoding="utf-8"?>
-<?mso-contentType ?>
-<FormTemplates xmlns="http://schemas.microsoft.com/sharepoint/v3/contenttype/forms">
-  <Display>DocumentLibraryForm</Display>
-  <Edit>DocumentLibraryForm</Edit>
-  <New>DocumentLibraryForm</New>
-</FormTemplates>
-</file>
-
-<file path=customXml/item3.xml><?xml version="1.0" encoding="utf-8"?>
 <ct:contentTypeSchema xmlns:ct="http://schemas.microsoft.com/office/2006/metadata/contentType" xmlns:ma="http://schemas.microsoft.com/office/2006/metadata/properties/metaAttributes" ct:_="" ma:_="" ma:contentTypeName="Document" ma:contentTypeID="0x010100F302898F92C26748A4D86C64E794B603" ma:contentTypeVersion="0" ma:contentTypeDescription="Een nieuw document maken." ma:contentTypeScope="" ma:versionID="50b080b940ebeada54b490f4ce495540">
   <xsd:schema xmlns:xsd="http://www.w3.org/2001/XMLSchema" xmlns:p="http://schemas.microsoft.com/office/2006/metadata/properties" targetNamespace="http://schemas.microsoft.com/office/2006/metadata/properties" ma:root="true" ma:fieldsID="b118b0825d757084c8d1e1ffd33f200c">
     <xsd:element name="properties">
@@ -3275,10 +3203,32 @@
 </ct:contentTypeSchema>
 </file>
 
+<file path=customXml/item2.xml><?xml version="1.0" encoding="utf-8"?>
+<?mso-contentType ?>
+<FormTemplates xmlns="http://schemas.microsoft.com/sharepoint/v3/contenttype/forms">
+  <Display>DocumentLibraryForm</Display>
+  <Edit>DocumentLibraryForm</Edit>
+  <New>DocumentLibraryForm</New>
+</FormTemplates>
+</file>
+
+<file path=customXml/item3.xml><?xml version="1.0" encoding="utf-8"?>
+<p:properties xmlns:p="http://schemas.microsoft.com/office/2006/metadata/properties" xmlns:xsi="http://www.w3.org/2001/XMLSchema-instance">
+  <documentManagement/>
+</p:properties>
+</file>
+
 <file path=customXml/itemProps1.xml><?xml version="1.0" encoding="utf-8"?>
-<ds:datastoreItem xmlns:ds="http://schemas.openxmlformats.org/officeDocument/2006/customXml" ds:itemID="{CFCD99C2-186B-4BBC-A0B2-B14E253C439C}">
+<ds:datastoreItem xmlns:ds="http://schemas.openxmlformats.org/officeDocument/2006/customXml" ds:itemID="{FE1D9625-C583-4786-9421-BF1618CEF2BF}">
   <ds:schemaRefs>
+    <ds:schemaRef ds:uri="http://schemas.microsoft.com/office/2006/metadata/contentType"/>
+    <ds:schemaRef ds:uri="http://schemas.microsoft.com/office/2006/metadata/properties/metaAttributes"/>
+    <ds:schemaRef ds:uri="http://www.w3.org/2001/XMLSchema"/>
     <ds:schemaRef ds:uri="http://schemas.microsoft.com/office/2006/metadata/properties"/>
+    <ds:schemaRef ds:uri="http://schemas.openxmlformats.org/package/2006/metadata/core-properties"/>
+    <ds:schemaRef ds:uri="http://purl.org/dc/elements/1.1/"/>
+    <ds:schemaRef ds:uri="http://purl.org/dc/terms/"/>
+    <ds:schemaRef ds:uri="http://schemas.microsoft.com/office/internal/2005/internalDocumentation"/>
   </ds:schemaRefs>
 </ds:datastoreItem>
 </file>
@@ -3292,16 +3242,9 @@
 </file>
 
 <file path=customXml/itemProps3.xml><?xml version="1.0" encoding="utf-8"?>
-<ds:datastoreItem xmlns:ds="http://schemas.openxmlformats.org/officeDocument/2006/customXml" ds:itemID="{FE1D9625-C583-4786-9421-BF1618CEF2BF}">
+<ds:datastoreItem xmlns:ds="http://schemas.openxmlformats.org/officeDocument/2006/customXml" ds:itemID="{CFCD99C2-186B-4BBC-A0B2-B14E253C439C}">
   <ds:schemaRefs>
-    <ds:schemaRef ds:uri="http://schemas.microsoft.com/office/2006/metadata/contentType"/>
-    <ds:schemaRef ds:uri="http://schemas.microsoft.com/office/2006/metadata/properties/metaAttributes"/>
-    <ds:schemaRef ds:uri="http://www.w3.org/2001/XMLSchema"/>
     <ds:schemaRef ds:uri="http://schemas.microsoft.com/office/2006/metadata/properties"/>
-    <ds:schemaRef ds:uri="http://schemas.openxmlformats.org/package/2006/metadata/core-properties"/>
-    <ds:schemaRef ds:uri="http://purl.org/dc/elements/1.1/"/>
-    <ds:schemaRef ds:uri="http://purl.org/dc/terms/"/>
-    <ds:schemaRef ds:uri="http://schemas.microsoft.com/office/internal/2005/internalDocumentation"/>
   </ds:schemaRefs>
 </ds:datastoreItem>
 </file>
</xml_diff>